<commit_message>
Update Small Hardware Setup WI.docx
Added section link
</commit_message>
<xml_diff>
--- a/Scoreboard & Milestones/Small Hardware Setup WI.docx
+++ b/Scoreboard & Milestones/Small Hardware Setup WI.docx
@@ -489,19 +489,28 @@
         <w:ind w:left="0"/>
       </w:pPr>
       <w:r>
-        <w:t xml:space="preserve">If this is a new order follow the below instructions to copy the Milestone Template. If this is further work for an existing order and the milestone template has already been copied then skip to </w:t>
-      </w:r>
-      <w:proofErr w:type="gramStart"/>
-      <w:r>
-        <w:t xml:space="preserve">step </w:t>
-      </w:r>
-      <w:r>
-        <w:rPr>
-          <w:highlight w:val="red"/>
-        </w:rPr>
-        <w:t>???</w:t>
-      </w:r>
-      <w:proofErr w:type="gramEnd"/>
+        <w:t>If this is a new order follow the below instructions to copy the Milestone Template. If this is further work for an existing order and the milestone template has already been copied then s</w:t>
+      </w:r>
+      <w:bookmarkStart w:id="0" w:name="_GoBack"/>
+      <w:bookmarkEnd w:id="0"/>
+      <w:r>
+        <w:t xml:space="preserve">kip to </w:t>
+      </w:r>
+      <w:r>
+        <w:fldChar w:fldCharType="begin"/>
+      </w:r>
+      <w:r>
+        <w:instrText xml:space="preserve"> REF _Ref523960 \r \h </w:instrText>
+      </w:r>
+      <w:r>
+        <w:fldChar w:fldCharType="separate"/>
+      </w:r>
+      <w:r>
+        <w:t>10</w:t>
+      </w:r>
+      <w:r>
+        <w:fldChar w:fldCharType="end"/>
+      </w:r>
     </w:p>
     <w:p>
       <w:pPr>
@@ -979,6 +988,7 @@
         </w:numPr>
         <w:ind w:left="0"/>
       </w:pPr>
+      <w:bookmarkStart w:id="1" w:name="_Ref523960"/>
       <w:r>
         <w:lastRenderedPageBreak/>
         <w:t>Right click the row for this small hardware WO</w:t>
@@ -1034,6 +1044,7 @@
           </wp:inline>
         </w:drawing>
       </w:r>
+      <w:bookmarkEnd w:id="1"/>
     </w:p>
     <w:p>
       <w:pPr>
@@ -1256,7 +1267,6 @@
       <w:r>
         <w:br/>
       </w:r>
-      <w:bookmarkStart w:id="0" w:name="_GoBack"/>
       <w:r>
         <w:rPr>
           <w:noProof/>
@@ -1305,7 +1315,6 @@
           </wp:inline>
         </w:drawing>
       </w:r>
-      <w:bookmarkEnd w:id="0"/>
     </w:p>
     <w:p>
       <w:pPr>
@@ -3263,6 +3272,36 @@
       <w:color w:val="808080"/>
     </w:rPr>
   </w:style>
+  <w:style w:type="paragraph" w:styleId="BalloonText">
+    <w:name w:val="Balloon Text"/>
+    <w:basedOn w:val="Normal"/>
+    <w:link w:val="BalloonTextChar"/>
+    <w:uiPriority w:val="99"/>
+    <w:semiHidden/>
+    <w:unhideWhenUsed/>
+    <w:rsid w:val="00E61CEA"/>
+    <w:pPr>
+      <w:spacing w:after="0" w:line="240" w:lineRule="auto"/>
+    </w:pPr>
+    <w:rPr>
+      <w:rFonts w:ascii="Segoe UI" w:hAnsi="Segoe UI" w:cs="Segoe UI"/>
+      <w:sz w:val="18"/>
+      <w:szCs w:val="18"/>
+    </w:rPr>
+  </w:style>
+  <w:style w:type="character" w:customStyle="1" w:styleId="BalloonTextChar">
+    <w:name w:val="Balloon Text Char"/>
+    <w:basedOn w:val="DefaultParagraphFont"/>
+    <w:link w:val="BalloonText"/>
+    <w:uiPriority w:val="99"/>
+    <w:semiHidden/>
+    <w:rsid w:val="00E61CEA"/>
+    <w:rPr>
+      <w:rFonts w:ascii="Segoe UI" w:hAnsi="Segoe UI" w:cs="Segoe UI"/>
+      <w:sz w:val="18"/>
+      <w:szCs w:val="18"/>
+    </w:rPr>
+  </w:style>
 </w:styles>
 </file>
 

</xml_diff>